<commit_message>
update cocktail curations link
</commit_message>
<xml_diff>
--- a/public/files/quan_cao_cover_letter.docx
+++ b/public/files/quan_cao_cover_letter.docx
@@ -251,23 +251,7 @@
           <w:sz w:val="24"/>
           <w:szCs w:val="24"/>
         </w:rPr>
-        <w:t xml:space="preserve"> keep a long story short, my previous career in the </w:t>
-      </w:r>
-      <w:r>
-        <w:rPr>
-          <w:rFonts w:ascii="Garamond" w:hAnsi="Garamond" w:cs="Times New Roman"/>
-          <w:sz w:val="24"/>
-          <w:szCs w:val="24"/>
-        </w:rPr>
-        <w:t xml:space="preserve">hospitality industry </w:t>
-      </w:r>
-      <w:r>
-        <w:rPr>
-          <w:rFonts w:ascii="Garamond" w:hAnsi="Garamond" w:cs="Times New Roman"/>
-          <w:sz w:val="24"/>
-          <w:szCs w:val="24"/>
-        </w:rPr>
-        <w:t xml:space="preserve">at </w:t>
+        <w:t xml:space="preserve"> keep a long story short, my previous career in the hospitality industry at </w:t>
       </w:r>
       <w:r>
         <w:rPr>
@@ -331,7 +315,25 @@
           <w:sz w:val="24"/>
           <w:szCs w:val="24"/>
         </w:rPr>
-        <w:t>programming and now I’m ready to have the chance at being a [position name] at [company name].</w:t>
+        <w:t xml:space="preserve">programming and now I’m ready to have the chance at being a [position name] </w:t>
+      </w:r>
+      <w:r>
+        <w:rPr>
+          <w:rFonts w:ascii="Garamond" w:hAnsi="Garamond" w:cs="Times New Roman"/>
+          <w:sz w:val="24"/>
+          <w:szCs w:val="24"/>
+        </w:rPr>
+        <w:t>with</w:t>
+      </w:r>
+      <w:bookmarkStart w:id="0" w:name="_GoBack"/>
+      <w:bookmarkEnd w:id="0"/>
+      <w:r>
+        <w:rPr>
+          <w:rFonts w:ascii="Garamond" w:hAnsi="Garamond" w:cs="Times New Roman"/>
+          <w:sz w:val="24"/>
+          <w:szCs w:val="24"/>
+        </w:rPr>
+        <w:t xml:space="preserve"> [company name].</w:t>
       </w:r>
     </w:p>
     <w:p>
@@ -813,8 +815,6 @@
         </w:rPr>
         <w:t>Sincerely,</w:t>
       </w:r>
-      <w:bookmarkStart w:id="0" w:name="_GoBack"/>
-      <w:bookmarkEnd w:id="0"/>
     </w:p>
     <w:p>
       <w:pPr>
@@ -837,6 +837,20 @@
         </w:rPr>
         <w:t>Quan Cao</w:t>
       </w:r>
+    </w:p>
+    <w:p>
+      <w:pPr>
+        <w:pStyle w:val="NoSpacing"/>
+        <w:tabs>
+          <w:tab w:val="right" w:pos="10800"/>
+        </w:tabs>
+        <w:spacing w:before="20"/>
+        <w:rPr>
+          <w:rFonts w:ascii="Garamond" w:hAnsi="Garamond" w:cs="Times New Roman"/>
+          <w:sz w:val="24"/>
+          <w:szCs w:val="24"/>
+        </w:rPr>
+      </w:pPr>
     </w:p>
     <w:p>
       <w:pPr>

</xml_diff>